<commit_message>
Dodao SSU i nesto izmenio na postojecoj
</commit_message>
<xml_diff>
--- a/Documentation/SSU/SSU_PromenaLozinke.docx
+++ b/Documentation/SSU/SSU_PromenaLozinke.docx
@@ -846,6 +846,7 @@
               <w:color w:val="auto"/>
             </w:rPr>
           </w:pPr>
+          <w:proofErr w:type="spellStart"/>
           <w:r>
             <w:rPr>
               <w:rFonts w:ascii="Times New Roman" w:hAnsi="Times New Roman" w:cs="Times New Roman"/>
@@ -853,6 +854,7 @@
             </w:rPr>
             <w:t>Sadrzaj</w:t>
           </w:r>
+          <w:proofErr w:type="spellEnd"/>
         </w:p>
         <w:p>
           <w:pPr>
@@ -3821,20 +3823,77 @@
           <w:szCs w:val="12"/>
         </w:rPr>
       </w:pPr>
+      <w:proofErr w:type="spellStart"/>
       <w:r>
         <w:rPr>
           <w:szCs w:val="12"/>
           <w:lang w:val="en-US"/>
         </w:rPr>
-        <w:t xml:space="preserve">Sistem provera validnost </w:t>
-      </w:r>
+        <w:t>Sistem</w:t>
+      </w:r>
+      <w:proofErr w:type="spellEnd"/>
       <w:r>
         <w:rPr>
           <w:szCs w:val="12"/>
           <w:lang w:val="en-US"/>
         </w:rPr>
-        <w:t>stare lozinke</w:t>
-      </w:r>
+        <w:t xml:space="preserve"> </w:t>
+      </w:r>
+      <w:proofErr w:type="spellStart"/>
+      <w:r>
+        <w:rPr>
+          <w:szCs w:val="12"/>
+          <w:lang w:val="en-US"/>
+        </w:rPr>
+        <w:t>provera</w:t>
+      </w:r>
+      <w:r>
+        <w:rPr>
+          <w:szCs w:val="12"/>
+          <w:lang w:val="en-US"/>
+        </w:rPr>
+        <w:t>va</w:t>
+      </w:r>
+      <w:proofErr w:type="spellEnd"/>
+      <w:r>
+        <w:rPr>
+          <w:szCs w:val="12"/>
+          <w:lang w:val="en-US"/>
+        </w:rPr>
+        <w:t xml:space="preserve"> </w:t>
+      </w:r>
+      <w:proofErr w:type="spellStart"/>
+      <w:r>
+        <w:rPr>
+          <w:szCs w:val="12"/>
+          <w:lang w:val="en-US"/>
+        </w:rPr>
+        <w:t>validnost</w:t>
+      </w:r>
+      <w:proofErr w:type="spellEnd"/>
+      <w:r>
+        <w:rPr>
+          <w:szCs w:val="12"/>
+          <w:lang w:val="en-US"/>
+        </w:rPr>
+        <w:t xml:space="preserve"> </w:t>
+      </w:r>
+      <w:r>
+        <w:rPr>
+          <w:szCs w:val="12"/>
+          <w:lang w:val="en-US"/>
+        </w:rPr>
+        <w:t xml:space="preserve">stare </w:t>
+      </w:r>
+      <w:proofErr w:type="spellStart"/>
+      <w:r>
+        <w:rPr>
+          <w:szCs w:val="12"/>
+          <w:lang w:val="en-US"/>
+        </w:rPr>
+        <w:t>lozinke</w:t>
+      </w:r>
+      <w:proofErr w:type="spellEnd"/>
       <w:r>
         <w:rPr>
           <w:szCs w:val="12"/>
@@ -3860,8 +3919,97 @@
           <w:szCs w:val="12"/>
           <w:lang w:val="en-US"/>
         </w:rPr>
-        <w:t>Svi podaci su validni, sistem ispisuje “Uspe</w:t>
-      </w:r>
+        <w:t xml:space="preserve">Svi </w:t>
+      </w:r>
+      <w:proofErr w:type="spellStart"/>
+      <w:r>
+        <w:rPr>
+          <w:szCs w:val="12"/>
+          <w:lang w:val="en-US"/>
+        </w:rPr>
+        <w:t>podaci</w:t>
+      </w:r>
+      <w:proofErr w:type="spellEnd"/>
+      <w:r>
+        <w:rPr>
+          <w:szCs w:val="12"/>
+          <w:lang w:val="en-US"/>
+        </w:rPr>
+        <w:t xml:space="preserve"> </w:t>
+      </w:r>
+      <w:proofErr w:type="spellStart"/>
+      <w:r>
+        <w:rPr>
+          <w:szCs w:val="12"/>
+          <w:lang w:val="en-US"/>
+        </w:rPr>
+        <w:t>su</w:t>
+      </w:r>
+      <w:proofErr w:type="spellEnd"/>
+      <w:r>
+        <w:rPr>
+          <w:szCs w:val="12"/>
+          <w:lang w:val="en-US"/>
+        </w:rPr>
+        <w:t xml:space="preserve"> </w:t>
+      </w:r>
+      <w:proofErr w:type="spellStart"/>
+      <w:r>
+        <w:rPr>
+          <w:szCs w:val="12"/>
+          <w:lang w:val="en-US"/>
+        </w:rPr>
+        <w:t>validni</w:t>
+      </w:r>
+      <w:proofErr w:type="spellEnd"/>
+      <w:r>
+        <w:rPr>
+          <w:szCs w:val="12"/>
+          <w:lang w:val="en-US"/>
+        </w:rPr>
+        <w:t xml:space="preserve">, </w:t>
+      </w:r>
+      <w:proofErr w:type="spellStart"/>
+      <w:r>
+        <w:rPr>
+          <w:szCs w:val="12"/>
+          <w:lang w:val="en-US"/>
+        </w:rPr>
+        <w:t>sistem</w:t>
+      </w:r>
+      <w:proofErr w:type="spellEnd"/>
+      <w:r>
+        <w:rPr>
+          <w:szCs w:val="12"/>
+          <w:lang w:val="en-US"/>
+        </w:rPr>
+        <w:t xml:space="preserve"> </w:t>
+      </w:r>
+      <w:proofErr w:type="spellStart"/>
+      <w:r>
+        <w:rPr>
+          <w:szCs w:val="12"/>
+          <w:lang w:val="en-US"/>
+        </w:rPr>
+        <w:t>ispisuje</w:t>
+      </w:r>
+      <w:proofErr w:type="spellEnd"/>
+      <w:r>
+        <w:rPr>
+          <w:szCs w:val="12"/>
+          <w:lang w:val="en-US"/>
+        </w:rPr>
+        <w:t xml:space="preserve"> “</w:t>
+      </w:r>
+      <w:proofErr w:type="spellStart"/>
+      <w:r>
+        <w:rPr>
+          <w:szCs w:val="12"/>
+          <w:lang w:val="en-US"/>
+        </w:rPr>
+        <w:t>Uspe</w:t>
+      </w:r>
+      <w:proofErr w:type="spellEnd"/>
       <w:r>
         <w:rPr>
           <w:szCs w:val="12"/>
@@ -4618,8 +4766,19 @@
                     <w:u w:val="single"/>
                     <w:lang w:val="en-US"/>
                   </w:rPr>
-                  <w:t>- Online kockarnica</w:t>
+                  <w:t xml:space="preserve">- Online </w:t>
                 </w:r>
+                <w:proofErr w:type="spellStart"/>
+                <w:r>
+                  <w:rPr>
+                    <w:b/>
+                    <w:sz w:val="20"/>
+                    <w:u w:val="single"/>
+                    <w:lang w:val="en-US"/>
+                  </w:rPr>
+                  <w:t>kockarnica</w:t>
+                </w:r>
+                <w:proofErr w:type="spellEnd"/>
                 <w:r>
                   <w:rPr>
                     <w:b/>

</xml_diff>